<commit_message>
Added chapter 6 Notes
</commit_message>
<xml_diff>
--- a/Notes/6 Unpivoting Data Tables/Ch6 Unpivoting data Tables.docx
+++ b/Notes/6 Unpivoting Data Tables/Ch6 Unpivoting data Tables.docx
@@ -18,6 +18,7 @@
     </w:p>
     <w:p>
       <w:pPr>
+        <w:spacing w:after="0"/>
         <w:rPr>
           <w:lang w:val="en-US"/>
         </w:rPr>
@@ -44,6 +45,7 @@
           <w:ilvl w:val="0"/>
           <w:numId w:val="1"/>
         </w:numPr>
+        <w:spacing w:after="0"/>
         <w:rPr>
           <w:lang w:val="en-US"/>
         </w:rPr>
@@ -62,6 +64,7 @@
           <w:ilvl w:val="0"/>
           <w:numId w:val="1"/>
         </w:numPr>
+        <w:spacing w:after="0"/>
         <w:rPr>
           <w:lang w:val="en-US"/>
         </w:rPr>
@@ -80,6 +83,7 @@
           <w:ilvl w:val="0"/>
           <w:numId w:val="1"/>
         </w:numPr>
+        <w:spacing w:after="0"/>
         <w:rPr>
           <w:lang w:val="en-US"/>
         </w:rPr>
@@ -98,6 +102,7 @@
           <w:ilvl w:val="0"/>
           <w:numId w:val="1"/>
         </w:numPr>
+        <w:spacing w:after="0"/>
         <w:rPr>
           <w:lang w:val="en-US"/>
         </w:rPr>
@@ -116,13 +121,2415 @@
           <w:ilvl w:val="0"/>
           <w:numId w:val="1"/>
         </w:numPr>
-        <w:rPr>
-          <w:lang w:val="en-US"/>
-        </w:rPr>
-      </w:pPr>
-    </w:p>
-    <w:p>
-      <w:pPr>
+        <w:spacing w:after="0"/>
+        <w:rPr>
+          <w:lang w:val="en-US"/>
+        </w:rPr>
+      </w:pPr>
+      <w:r>
+        <w:rPr>
+          <w:lang w:val="en-US"/>
+        </w:rPr>
+        <w:t>2x2 Levels of Hierarchy</w:t>
+      </w:r>
+    </w:p>
+    <w:p>
+      <w:pPr>
+        <w:pStyle w:val="ListParagraph"/>
+        <w:numPr>
+          <w:ilvl w:val="0"/>
+          <w:numId w:val="1"/>
+        </w:numPr>
+        <w:spacing w:after="0"/>
+        <w:rPr>
+          <w:lang w:val="en-US"/>
+        </w:rPr>
+      </w:pPr>
+      <w:r>
+        <w:rPr>
+          <w:lang w:val="en-US"/>
+        </w:rPr>
+        <w:t>Handling Subtotals</w:t>
+      </w:r>
+    </w:p>
+    <w:p>
+      <w:pPr>
+        <w:spacing w:after="0"/>
+        <w:rPr>
+          <w:lang w:val="en-US"/>
+        </w:rPr>
+      </w:pPr>
+    </w:p>
+    <w:p>
+      <w:pPr>
+        <w:pStyle w:val="Heading2"/>
+        <w:rPr>
+          <w:lang w:val="en-US"/>
+        </w:rPr>
+      </w:pPr>
+      <w:r>
+        <w:rPr>
+          <w:lang w:val="en-US"/>
+        </w:rPr>
+        <w:t>Intro To Unpivot</w:t>
+      </w:r>
+    </w:p>
+    <w:p>
+      <w:pPr>
+        <w:spacing w:after="0"/>
+        <w:rPr>
+          <w:lang w:val="en-US"/>
+        </w:rPr>
+      </w:pPr>
+      <w:r>
+        <w:rPr>
+          <w:lang w:val="en-US"/>
+        </w:rPr>
+        <w:t>In this chapter, you will learn how to improve the table structure in your reports in order to better represent the data’s subject matter and improve [your] ability to analyze that data.</w:t>
+      </w:r>
+    </w:p>
+    <w:p>
+      <w:pPr>
+        <w:spacing w:after="0"/>
+        <w:rPr>
+          <w:lang w:val="en-US"/>
+        </w:rPr>
+      </w:pPr>
+      <w:r>
+        <w:rPr>
+          <w:lang w:val="en-US"/>
+        </w:rPr>
+        <w:t>The Unpivot transformation is a cornerstone technique in addressing badly designed tables, and it is pivotal to your success as a data wrangler.</w:t>
+      </w:r>
+    </w:p>
+    <w:p>
+      <w:pPr>
+        <w:spacing w:after="0"/>
+        <w:rPr>
+          <w:lang w:val="en-US"/>
+        </w:rPr>
+      </w:pPr>
+    </w:p>
+    <w:p>
+      <w:pPr>
+        <w:pStyle w:val="Heading2"/>
+        <w:rPr>
+          <w:lang w:val="en-US"/>
+        </w:rPr>
+      </w:pPr>
+      <w:r>
+        <w:rPr>
+          <w:lang w:val="en-US"/>
+        </w:rPr>
+        <w:t>Badly Designed Tables</w:t>
+      </w:r>
+    </w:p>
+    <w:p>
+      <w:pPr>
+        <w:spacing w:after="0"/>
+        <w:rPr>
+          <w:lang w:val="en-US"/>
+        </w:rPr>
+      </w:pPr>
+      <w:r>
+        <w:rPr>
+          <w:lang w:val="en-US"/>
+        </w:rPr>
+        <w:t xml:space="preserve"> </w:t>
+      </w:r>
+      <w:r>
+        <w:rPr>
+          <w:lang w:val="en-US"/>
+        </w:rPr>
+        <w:drawing>
+          <wp:inline distT="0" distB="0" distL="0" distR="0" wp14:anchorId="73E2B98A" wp14:editId="5BF4CCB5">
+            <wp:extent cx="5220429" cy="1086002"/>
+            <wp:effectExtent l="0" t="0" r="0" b="0"/>
+            <wp:docPr id="1" name="Picture 1"/>
+            <wp:cNvGraphicFramePr>
+              <a:graphicFrameLocks xmlns:a="http://schemas.openxmlformats.org/drawingml/2006/main" noChangeAspect="1"/>
+            </wp:cNvGraphicFramePr>
+            <a:graphic xmlns:a="http://schemas.openxmlformats.org/drawingml/2006/main">
+              <a:graphicData uri="http://schemas.openxmlformats.org/drawingml/2006/picture">
+                <pic:pic xmlns:pic="http://schemas.openxmlformats.org/drawingml/2006/picture">
+                  <pic:nvPicPr>
+                    <pic:cNvPr id="1" name=""/>
+                    <pic:cNvPicPr/>
+                  </pic:nvPicPr>
+                  <pic:blipFill>
+                    <a:blip r:embed="rId5"/>
+                    <a:stretch>
+                      <a:fillRect/>
+                    </a:stretch>
+                  </pic:blipFill>
+                  <pic:spPr>
+                    <a:xfrm>
+                      <a:off x="0" y="0"/>
+                      <a:ext cx="5220429" cy="1086002"/>
+                    </a:xfrm>
+                    <a:prstGeom prst="rect">
+                      <a:avLst/>
+                    </a:prstGeom>
+                  </pic:spPr>
+                </pic:pic>
+              </a:graphicData>
+            </a:graphic>
+          </wp:inline>
+        </w:drawing>
+      </w:r>
+    </w:p>
+    <w:p>
+      <w:pPr>
+        <w:spacing w:after="0"/>
+        <w:rPr>
+          <w:lang w:val="en-US"/>
+        </w:rPr>
+      </w:pPr>
+      <w:r>
+        <w:rPr>
+          <w:lang w:val="en-US"/>
+        </w:rPr>
+        <w:drawing>
+          <wp:inline distT="0" distB="0" distL="0" distR="0" wp14:anchorId="18279BF9" wp14:editId="7DBCCA3F">
+            <wp:extent cx="5943600" cy="763270"/>
+            <wp:effectExtent l="0" t="0" r="0" b="0"/>
+            <wp:docPr id="2" name="Picture 2"/>
+            <wp:cNvGraphicFramePr>
+              <a:graphicFrameLocks xmlns:a="http://schemas.openxmlformats.org/drawingml/2006/main" noChangeAspect="1"/>
+            </wp:cNvGraphicFramePr>
+            <a:graphic xmlns:a="http://schemas.openxmlformats.org/drawingml/2006/main">
+              <a:graphicData uri="http://schemas.openxmlformats.org/drawingml/2006/picture">
+                <pic:pic xmlns:pic="http://schemas.openxmlformats.org/drawingml/2006/picture">
+                  <pic:nvPicPr>
+                    <pic:cNvPr id="1" name=""/>
+                    <pic:cNvPicPr/>
+                  </pic:nvPicPr>
+                  <pic:blipFill>
+                    <a:blip r:embed="rId6"/>
+                    <a:stretch>
+                      <a:fillRect/>
+                    </a:stretch>
+                  </pic:blipFill>
+                  <pic:spPr>
+                    <a:xfrm>
+                      <a:off x="0" y="0"/>
+                      <a:ext cx="5943600" cy="763270"/>
+                    </a:xfrm>
+                    <a:prstGeom prst="rect">
+                      <a:avLst/>
+                    </a:prstGeom>
+                  </pic:spPr>
+                </pic:pic>
+              </a:graphicData>
+            </a:graphic>
+          </wp:inline>
+        </w:drawing>
+      </w:r>
+    </w:p>
+    <w:p>
+      <w:pPr>
+        <w:spacing w:after="0"/>
+        <w:rPr>
+          <w:lang w:val="en-US"/>
+        </w:rPr>
+      </w:pPr>
+      <w:r>
+        <w:rPr>
+          <w:lang w:val="en-US"/>
+        </w:rPr>
+        <w:drawing>
+          <wp:inline distT="0" distB="0" distL="0" distR="0" wp14:anchorId="712FB90D" wp14:editId="4EDB16D7">
+            <wp:extent cx="3077004" cy="2476846"/>
+            <wp:effectExtent l="0" t="0" r="0" b="0"/>
+            <wp:docPr id="3" name="Picture 3"/>
+            <wp:cNvGraphicFramePr>
+              <a:graphicFrameLocks xmlns:a="http://schemas.openxmlformats.org/drawingml/2006/main" noChangeAspect="1"/>
+            </wp:cNvGraphicFramePr>
+            <a:graphic xmlns:a="http://schemas.openxmlformats.org/drawingml/2006/main">
+              <a:graphicData uri="http://schemas.openxmlformats.org/drawingml/2006/picture">
+                <pic:pic xmlns:pic="http://schemas.openxmlformats.org/drawingml/2006/picture">
+                  <pic:nvPicPr>
+                    <pic:cNvPr id="1" name=""/>
+                    <pic:cNvPicPr/>
+                  </pic:nvPicPr>
+                  <pic:blipFill>
+                    <a:blip r:embed="rId7"/>
+                    <a:stretch>
+                      <a:fillRect/>
+                    </a:stretch>
+                  </pic:blipFill>
+                  <pic:spPr>
+                    <a:xfrm>
+                      <a:off x="0" y="0"/>
+                      <a:ext cx="3077004" cy="2476846"/>
+                    </a:xfrm>
+                    <a:prstGeom prst="rect">
+                      <a:avLst/>
+                    </a:prstGeom>
+                  </pic:spPr>
+                </pic:pic>
+              </a:graphicData>
+            </a:graphic>
+          </wp:inline>
+        </w:drawing>
+      </w:r>
+    </w:p>
+    <w:p>
+      <w:pPr>
+        <w:spacing w:after="0"/>
+        <w:rPr>
+          <w:lang w:val="en-US"/>
+        </w:rPr>
+      </w:pPr>
+    </w:p>
+    <w:p>
+      <w:pPr>
+        <w:spacing w:after="0"/>
+        <w:rPr>
+          <w:lang w:val="en-US"/>
+        </w:rPr>
+      </w:pPr>
+      <w:r>
+        <w:rPr>
+          <w:lang w:val="en-US"/>
+        </w:rPr>
+        <w:lastRenderedPageBreak/>
+        <w:t>All these tables are summary tables</w:t>
+      </w:r>
+    </w:p>
+    <w:p>
+      <w:pPr>
+        <w:pStyle w:val="ListParagraph"/>
+        <w:numPr>
+          <w:ilvl w:val="0"/>
+          <w:numId w:val="1"/>
+        </w:numPr>
+        <w:spacing w:after="0"/>
+        <w:rPr>
+          <w:lang w:val="en-US"/>
+        </w:rPr>
+      </w:pPr>
+      <w:r>
+        <w:rPr>
+          <w:lang w:val="en-US"/>
+        </w:rPr>
+        <w:t>Rows represent more than one entity, or different entities</w:t>
+      </w:r>
+    </w:p>
+    <w:p>
+      <w:pPr>
+        <w:pStyle w:val="ListParagraph"/>
+        <w:numPr>
+          <w:ilvl w:val="0"/>
+          <w:numId w:val="1"/>
+        </w:numPr>
+        <w:spacing w:after="0"/>
+        <w:rPr>
+          <w:lang w:val="en-US"/>
+        </w:rPr>
+      </w:pPr>
+      <w:r>
+        <w:rPr>
+          <w:lang w:val="en-US"/>
+        </w:rPr>
+        <w:t>Rows are not consistent in what they describe</w:t>
+      </w:r>
+    </w:p>
+    <w:p>
+      <w:pPr>
+        <w:pStyle w:val="ListParagraph"/>
+        <w:numPr>
+          <w:ilvl w:val="0"/>
+          <w:numId w:val="1"/>
+        </w:numPr>
+        <w:spacing w:after="0"/>
+        <w:rPr>
+          <w:lang w:val="en-US"/>
+        </w:rPr>
+      </w:pPr>
+      <w:r>
+        <w:rPr>
+          <w:lang w:val="en-US"/>
+        </w:rPr>
+        <w:t>Columns are not consistent row to row</w:t>
+      </w:r>
+    </w:p>
+    <w:p>
+      <w:pPr>
+        <w:spacing w:after="0"/>
+        <w:rPr>
+          <w:lang w:val="en-US"/>
+        </w:rPr>
+      </w:pPr>
+      <w:r>
+        <w:rPr>
+          <w:lang w:val="en-US"/>
+        </w:rPr>
+        <w:t>It is very difficult or impossible to report on this data in any other meaningful way (“</w:t>
+      </w:r>
+      <w:r>
+        <w:rPr>
+          <w:b/>
+          <w:bCs/>
+          <w:lang w:val="en-US"/>
+        </w:rPr>
+        <w:t>analysis locked</w:t>
+      </w:r>
+      <w:r>
+        <w:rPr>
+          <w:lang w:val="en-US"/>
+        </w:rPr>
+        <w:t>”)</w:t>
+      </w:r>
+    </w:p>
+    <w:p>
+      <w:pPr>
+        <w:pStyle w:val="Heading2"/>
+        <w:rPr>
+          <w:lang w:val="en-US"/>
+        </w:rPr>
+      </w:pPr>
+      <w:r>
+        <w:rPr>
+          <w:lang w:val="en-US"/>
+        </w:rPr>
+        <w:t>Well Designed Table (Fact Table)</w:t>
+      </w:r>
+    </w:p>
+    <w:p>
+      <w:pPr>
+        <w:spacing w:after="0"/>
+        <w:rPr>
+          <w:lang w:val="en-US"/>
+        </w:rPr>
+      </w:pPr>
+      <w:r>
+        <w:rPr>
+          <w:lang w:val="en-US"/>
+        </w:rPr>
+        <w:t>Fact tables allow for analysis (aggregation and summarizing</w:t>
+      </w:r>
+    </w:p>
+    <w:p>
+      <w:pPr>
+        <w:pStyle w:val="ListParagraph"/>
+        <w:numPr>
+          <w:ilvl w:val="0"/>
+          <w:numId w:val="1"/>
+        </w:numPr>
+        <w:spacing w:after="0"/>
+        <w:rPr>
+          <w:lang w:val="en-US"/>
+        </w:rPr>
+      </w:pPr>
+      <w:r>
+        <w:rPr>
+          <w:lang w:val="en-US"/>
+        </w:rPr>
+        <w:t xml:space="preserve">Rows represent one consistent entity </w:t>
+      </w:r>
+      <w:r>
+        <w:rPr>
+          <w:b/>
+          <w:bCs/>
+          <w:lang w:val="en-US"/>
+        </w:rPr>
+        <w:t>Revenue for account by category</w:t>
+      </w:r>
+    </w:p>
+    <w:p>
+      <w:pPr>
+        <w:pStyle w:val="ListParagraph"/>
+        <w:numPr>
+          <w:ilvl w:val="0"/>
+          <w:numId w:val="1"/>
+        </w:numPr>
+        <w:spacing w:after="0"/>
+        <w:rPr>
+          <w:lang w:val="en-US"/>
+        </w:rPr>
+      </w:pPr>
+      <w:r>
+        <w:rPr>
+          <w:lang w:val="en-US"/>
+        </w:rPr>
+        <w:t>Columns are consistent and uniform</w:t>
+      </w:r>
+    </w:p>
+    <w:p>
+      <w:pPr>
+        <w:spacing w:after="0"/>
+        <w:rPr>
+          <w:lang w:val="en-US"/>
+        </w:rPr>
+      </w:pPr>
+      <w:r>
+        <w:rPr>
+          <w:lang w:val="en-US"/>
+        </w:rPr>
+        <w:t>Tables in this format are the preferred data for BI reporting</w:t>
+      </w:r>
+    </w:p>
+    <w:p>
+      <w:pPr>
+        <w:spacing w:after="0"/>
+        <w:rPr>
+          <w:lang w:val="en-US"/>
+        </w:rPr>
+      </w:pPr>
+      <w:r>
+        <w:rPr>
+          <w:lang w:val="en-US"/>
+        </w:rPr>
+        <w:t>Easily expand via merge and/or link to other data tables</w:t>
+      </w:r>
+    </w:p>
+    <w:p>
+      <w:pPr>
+        <w:spacing w:after="0"/>
+        <w:rPr>
+          <w:lang w:val="en-US"/>
+        </w:rPr>
+      </w:pPr>
+      <w:r>
+        <w:rPr>
+          <w:lang w:val="en-US"/>
+        </w:rPr>
+        <w:drawing>
+          <wp:inline distT="0" distB="0" distL="0" distR="0" wp14:anchorId="1066F6EF" wp14:editId="301B7797">
+            <wp:extent cx="2990497" cy="2114550"/>
+            <wp:effectExtent l="0" t="0" r="635" b="0"/>
+            <wp:docPr id="4" name="Picture 4"/>
+            <wp:cNvGraphicFramePr>
+              <a:graphicFrameLocks xmlns:a="http://schemas.openxmlformats.org/drawingml/2006/main" noChangeAspect="1"/>
+            </wp:cNvGraphicFramePr>
+            <a:graphic xmlns:a="http://schemas.openxmlformats.org/drawingml/2006/main">
+              <a:graphicData uri="http://schemas.openxmlformats.org/drawingml/2006/picture">
+                <pic:pic xmlns:pic="http://schemas.openxmlformats.org/drawingml/2006/picture">
+                  <pic:nvPicPr>
+                    <pic:cNvPr id="1" name=""/>
+                    <pic:cNvPicPr/>
+                  </pic:nvPicPr>
+                  <pic:blipFill>
+                    <a:blip r:embed="rId8"/>
+                    <a:stretch>
+                      <a:fillRect/>
+                    </a:stretch>
+                  </pic:blipFill>
+                  <pic:spPr>
+                    <a:xfrm>
+                      <a:off x="0" y="0"/>
+                      <a:ext cx="3003752" cy="2123923"/>
+                    </a:xfrm>
+                    <a:prstGeom prst="rect">
+                      <a:avLst/>
+                    </a:prstGeom>
+                  </pic:spPr>
+                </pic:pic>
+              </a:graphicData>
+            </a:graphic>
+          </wp:inline>
+        </w:drawing>
+      </w:r>
+    </w:p>
+    <w:p>
+      <w:pPr>
+        <w:spacing w:after="0"/>
+        <w:rPr>
+          <w:lang w:val="en-US"/>
+        </w:rPr>
+      </w:pPr>
+    </w:p>
+    <w:p>
+      <w:pPr>
+        <w:pStyle w:val="Heading2"/>
+        <w:rPr>
+          <w:lang w:val="en-US"/>
+        </w:rPr>
+      </w:pPr>
+      <w:r>
+        <w:rPr>
+          <w:lang w:val="en-US"/>
+        </w:rPr>
+        <w:t>Attribute/Value Pairs</w:t>
+      </w:r>
+    </w:p>
+    <w:p>
+      <w:pPr>
+        <w:spacing w:after="0"/>
+        <w:rPr>
+          <w:lang w:val="en-US"/>
+        </w:rPr>
+      </w:pPr>
+      <w:r>
+        <w:rPr>
+          <w:lang w:val="en-US"/>
+        </w:rPr>
+        <w:t>Simple summary tables contain Categories in rows, columns which represent attributes, and values stored in the cells in each row.</w:t>
+      </w:r>
+    </w:p>
+    <w:p>
+      <w:pPr>
+        <w:spacing w:after="0"/>
+        <w:rPr>
+          <w:lang w:val="en-US"/>
+        </w:rPr>
+      </w:pPr>
+      <w:r>
+        <w:rPr>
+          <w:lang w:val="en-US"/>
+        </w:rPr>
+        <w:drawing>
+          <wp:inline distT="0" distB="0" distL="0" distR="0" wp14:anchorId="3ED6495E" wp14:editId="21F75C0A">
+            <wp:extent cx="3254861" cy="1177290"/>
+            <wp:effectExtent l="0" t="0" r="3175" b="3810"/>
+            <wp:docPr id="5" name="Picture 5"/>
+            <wp:cNvGraphicFramePr>
+              <a:graphicFrameLocks xmlns:a="http://schemas.openxmlformats.org/drawingml/2006/main" noChangeAspect="1"/>
+            </wp:cNvGraphicFramePr>
+            <a:graphic xmlns:a="http://schemas.openxmlformats.org/drawingml/2006/main">
+              <a:graphicData uri="http://schemas.openxmlformats.org/drawingml/2006/picture">
+                <pic:pic xmlns:pic="http://schemas.openxmlformats.org/drawingml/2006/picture">
+                  <pic:nvPicPr>
+                    <pic:cNvPr id="1" name=""/>
+                    <pic:cNvPicPr/>
+                  </pic:nvPicPr>
+                  <pic:blipFill>
+                    <a:blip r:embed="rId9"/>
+                    <a:stretch>
+                      <a:fillRect/>
+                    </a:stretch>
+                  </pic:blipFill>
+                  <pic:spPr>
+                    <a:xfrm>
+                      <a:off x="0" y="0"/>
+                      <a:ext cx="3257245" cy="1178152"/>
+                    </a:xfrm>
+                    <a:prstGeom prst="rect">
+                      <a:avLst/>
+                    </a:prstGeom>
+                  </pic:spPr>
+                </pic:pic>
+              </a:graphicData>
+            </a:graphic>
+          </wp:inline>
+        </w:drawing>
+      </w:r>
+    </w:p>
+    <w:p>
+      <w:pPr>
+        <w:spacing w:after="0"/>
+        <w:rPr>
+          <w:lang w:val="en-US"/>
+        </w:rPr>
+      </w:pPr>
+      <w:r>
+        <w:rPr>
+          <w:lang w:val="en-US"/>
+        </w:rPr>
+        <w:t>Unpivoting these tables means creating a Category row for each of the associated Attribute/Value pairs</w:t>
+      </w:r>
+    </w:p>
+    <w:p>
+      <w:pPr>
+        <w:spacing w:after="0"/>
+        <w:rPr>
+          <w:lang w:val="en-US"/>
+        </w:rPr>
+      </w:pPr>
+      <w:r>
+        <w:rPr>
+          <w:lang w:val="en-US"/>
+        </w:rPr>
+        <w:drawing>
+          <wp:inline distT="0" distB="0" distL="0" distR="0" wp14:anchorId="56C8BC7D" wp14:editId="1B77E1E2">
+            <wp:extent cx="3548381" cy="967740"/>
+            <wp:effectExtent l="0" t="0" r="0" b="3810"/>
+            <wp:docPr id="6" name="Picture 6"/>
+            <wp:cNvGraphicFramePr>
+              <a:graphicFrameLocks xmlns:a="http://schemas.openxmlformats.org/drawingml/2006/main" noChangeAspect="1"/>
+            </wp:cNvGraphicFramePr>
+            <a:graphic xmlns:a="http://schemas.openxmlformats.org/drawingml/2006/main">
+              <a:graphicData uri="http://schemas.openxmlformats.org/drawingml/2006/picture">
+                <pic:pic xmlns:pic="http://schemas.openxmlformats.org/drawingml/2006/picture">
+                  <pic:nvPicPr>
+                    <pic:cNvPr id="1" name=""/>
+                    <pic:cNvPicPr/>
+                  </pic:nvPicPr>
+                  <pic:blipFill>
+                    <a:blip r:embed="rId10"/>
+                    <a:stretch>
+                      <a:fillRect/>
+                    </a:stretch>
+                  </pic:blipFill>
+                  <pic:spPr>
+                    <a:xfrm>
+                      <a:off x="0" y="0"/>
+                      <a:ext cx="3551471" cy="968583"/>
+                    </a:xfrm>
+                    <a:prstGeom prst="rect">
+                      <a:avLst/>
+                    </a:prstGeom>
+                  </pic:spPr>
+                </pic:pic>
+              </a:graphicData>
+            </a:graphic>
+          </wp:inline>
+        </w:drawing>
+      </w:r>
+    </w:p>
+    <w:p>
+      <w:pPr>
+        <w:spacing w:after="0"/>
+        <w:rPr>
+          <w:lang w:val="en-US"/>
+        </w:rPr>
+      </w:pPr>
+    </w:p>
+    <w:p>
+      <w:pPr>
+        <w:spacing w:after="0"/>
+        <w:rPr>
+          <w:lang w:val="en-US"/>
+        </w:rPr>
+      </w:pPr>
+    </w:p>
+    <w:p>
+      <w:pPr>
+        <w:spacing w:after="0"/>
+        <w:rPr>
+          <w:lang w:val="en-US"/>
+        </w:rPr>
+      </w:pPr>
+    </w:p>
+    <w:p>
+      <w:pPr>
+        <w:pStyle w:val="Heading2"/>
+        <w:rPr>
+          <w:lang w:val="en-US"/>
+        </w:rPr>
+      </w:pPr>
+      <w:r>
+        <w:rPr>
+          <w:lang w:val="en-US"/>
+        </w:rPr>
+        <w:t>Unpivoting Data Tables</w:t>
+      </w:r>
+    </w:p>
+    <w:p>
+      <w:pPr>
+        <w:spacing w:after="0"/>
+        <w:rPr>
+          <w:lang w:val="en-US"/>
+        </w:rPr>
+      </w:pPr>
+      <w:r>
+        <w:rPr>
+          <w:lang w:val="en-US"/>
+        </w:rPr>
+        <w:t>In order to convert poorly formatted data, the Unpivot operation is used</w:t>
+      </w:r>
+    </w:p>
+    <w:p>
+      <w:pPr>
+        <w:spacing w:after="0"/>
+        <w:rPr>
+          <w:lang w:val="en-US"/>
+        </w:rPr>
+      </w:pPr>
+      <w:r>
+        <w:rPr>
+          <w:lang w:val="en-US"/>
+        </w:rPr>
+        <w:t>Three types of Unpivot transformations:</w:t>
+      </w:r>
+    </w:p>
+    <w:p>
+      <w:pPr>
+        <w:pStyle w:val="ListParagraph"/>
+        <w:numPr>
+          <w:ilvl w:val="0"/>
+          <w:numId w:val="1"/>
+        </w:numPr>
+        <w:spacing w:after="0"/>
+        <w:rPr>
+          <w:lang w:val="en-US"/>
+        </w:rPr>
+      </w:pPr>
+      <w:r>
+        <w:rPr>
+          <w:lang w:val="en-US"/>
+        </w:rPr>
+        <w:t>Unpivot Columns</w:t>
+      </w:r>
+    </w:p>
+    <w:p>
+      <w:pPr>
+        <w:pStyle w:val="ListParagraph"/>
+        <w:numPr>
+          <w:ilvl w:val="1"/>
+          <w:numId w:val="1"/>
+        </w:numPr>
+        <w:spacing w:after="0"/>
+        <w:rPr>
+          <w:lang w:val="en-US"/>
+        </w:rPr>
+      </w:pPr>
+      <w:r>
+        <w:rPr>
+          <w:lang w:val="en-US"/>
+        </w:rPr>
+        <w:t>When you can easily identify the value data columns</w:t>
+      </w:r>
+    </w:p>
+    <w:p>
+      <w:pPr>
+        <w:pStyle w:val="ListParagraph"/>
+        <w:numPr>
+          <w:ilvl w:val="0"/>
+          <w:numId w:val="1"/>
+        </w:numPr>
+        <w:spacing w:after="0"/>
+        <w:rPr>
+          <w:lang w:val="en-US"/>
+        </w:rPr>
+      </w:pPr>
+      <w:r>
+        <w:rPr>
+          <w:lang w:val="en-US"/>
+        </w:rPr>
+        <w:t>Unpivot Other Columns</w:t>
+      </w:r>
+    </w:p>
+    <w:p>
+      <w:pPr>
+        <w:pStyle w:val="ListParagraph"/>
+        <w:numPr>
+          <w:ilvl w:val="1"/>
+          <w:numId w:val="1"/>
+        </w:numPr>
+        <w:spacing w:after="0"/>
+        <w:rPr>
+          <w:lang w:val="en-US"/>
+        </w:rPr>
+      </w:pPr>
+      <w:r>
+        <w:rPr>
+          <w:lang w:val="en-US"/>
+        </w:rPr>
+        <w:t>When you can easily identify the nominal/categorical data columns</w:t>
+      </w:r>
+    </w:p>
+    <w:p>
+      <w:pPr>
+        <w:pStyle w:val="ListParagraph"/>
+        <w:numPr>
+          <w:ilvl w:val="0"/>
+          <w:numId w:val="1"/>
+        </w:numPr>
+        <w:spacing w:after="0"/>
+        <w:rPr>
+          <w:lang w:val="en-US"/>
+        </w:rPr>
+      </w:pPr>
+      <w:r>
+        <w:rPr>
+          <w:lang w:val="en-US"/>
+        </w:rPr>
+        <w:t>Unpivot Only Selected Columns</w:t>
+      </w:r>
+    </w:p>
+    <w:p>
+      <w:pPr>
+        <w:pStyle w:val="ListParagraph"/>
+        <w:numPr>
+          <w:ilvl w:val="1"/>
+          <w:numId w:val="1"/>
+        </w:numPr>
+        <w:spacing w:after="0"/>
+        <w:rPr>
+          <w:lang w:val="en-US"/>
+        </w:rPr>
+      </w:pPr>
+      <w:r>
+        <w:rPr>
+          <w:lang w:val="en-US"/>
+        </w:rPr>
+        <w:t>When the Value and/or nominal data columns are not all grouped together</w:t>
+      </w:r>
+    </w:p>
+    <w:p>
+      <w:pPr>
+        <w:pStyle w:val="ListParagraph"/>
+        <w:numPr>
+          <w:ilvl w:val="1"/>
+          <w:numId w:val="1"/>
+        </w:numPr>
+        <w:spacing w:after="0"/>
+        <w:rPr>
+          <w:lang w:val="en-US"/>
+        </w:rPr>
+      </w:pPr>
+      <w:r>
+        <w:rPr>
+          <w:lang w:val="en-US"/>
+        </w:rPr>
+        <w:t>May need to be specific in which columns to Pivot</w:t>
+      </w:r>
+    </w:p>
+    <w:p>
+      <w:pPr>
+        <w:spacing w:after="0"/>
+        <w:rPr>
+          <w:lang w:val="en-US"/>
+        </w:rPr>
+      </w:pPr>
+      <w:r>
+        <w:rPr>
+          <w:lang w:val="en-US"/>
+        </w:rPr>
+        <w:t>The aim of an Unpivot operation is an organized fact table which facilitates reporting</w:t>
+      </w:r>
+    </w:p>
+    <w:p>
+      <w:pPr>
+        <w:spacing w:after="0"/>
+        <w:rPr>
+          <w:lang w:val="en-US"/>
+        </w:rPr>
+      </w:pPr>
+      <w:r>
+        <w:rPr>
+          <w:lang w:val="en-US"/>
+        </w:rPr>
+        <w:t>One entity per row, consistently described</w:t>
+      </w:r>
+    </w:p>
+    <w:p>
+      <w:pPr>
+        <w:spacing w:after="0"/>
+        <w:rPr>
+          <w:lang w:val="en-US"/>
+        </w:rPr>
+      </w:pPr>
+    </w:p>
+    <w:p>
+      <w:pPr>
+        <w:pStyle w:val="Heading2"/>
+        <w:rPr>
+          <w:lang w:val="en-US"/>
+        </w:rPr>
+      </w:pPr>
+      <w:r>
+        <w:rPr>
+          <w:rStyle w:val="Heading2Char"/>
+        </w:rPr>
+        <w:t>Unpivot (other columns in this case</w:t>
+      </w:r>
+      <w:r>
+        <w:rPr>
+          <w:lang w:val="en-US"/>
+        </w:rPr>
+        <w:t>)</w:t>
+      </w:r>
+    </w:p>
+    <w:p>
+      <w:pPr>
+        <w:spacing w:after="0"/>
+        <w:rPr>
+          <w:lang w:val="en-US"/>
+        </w:rPr>
+      </w:pPr>
+      <w:r>
+        <w:rPr>
+          <w:lang w:val="en-US"/>
+        </w:rPr>
+        <w:drawing>
+          <wp:inline distT="0" distB="0" distL="0" distR="0" wp14:anchorId="3FC836E2" wp14:editId="4F69ECA9">
+            <wp:extent cx="5943600" cy="2095500"/>
+            <wp:effectExtent l="0" t="0" r="0" b="0"/>
+            <wp:docPr id="7" name="Picture 7"/>
+            <wp:cNvGraphicFramePr>
+              <a:graphicFrameLocks xmlns:a="http://schemas.openxmlformats.org/drawingml/2006/main" noChangeAspect="1"/>
+            </wp:cNvGraphicFramePr>
+            <a:graphic xmlns:a="http://schemas.openxmlformats.org/drawingml/2006/main">
+              <a:graphicData uri="http://schemas.openxmlformats.org/drawingml/2006/picture">
+                <pic:pic xmlns:pic="http://schemas.openxmlformats.org/drawingml/2006/picture">
+                  <pic:nvPicPr>
+                    <pic:cNvPr id="1" name=""/>
+                    <pic:cNvPicPr/>
+                  </pic:nvPicPr>
+                  <pic:blipFill>
+                    <a:blip r:embed="rId11"/>
+                    <a:stretch>
+                      <a:fillRect/>
+                    </a:stretch>
+                  </pic:blipFill>
+                  <pic:spPr>
+                    <a:xfrm>
+                      <a:off x="0" y="0"/>
+                      <a:ext cx="5943600" cy="2095500"/>
+                    </a:xfrm>
+                    <a:prstGeom prst="rect">
+                      <a:avLst/>
+                    </a:prstGeom>
+                  </pic:spPr>
+                </pic:pic>
+              </a:graphicData>
+            </a:graphic>
+          </wp:inline>
+        </w:drawing>
+      </w:r>
+    </w:p>
+    <w:p>
+      <w:pPr>
+        <w:spacing w:after="0"/>
+        <w:rPr>
+          <w:lang w:val="en-US"/>
+        </w:rPr>
+      </w:pPr>
+      <w:r>
+        <w:rPr>
+          <w:lang w:val="en-US"/>
+        </w:rPr>
+        <w:t>Data in this table is a summary containing many facts per row:</w:t>
+      </w:r>
+    </w:p>
+    <w:p>
+      <w:pPr>
+        <w:pStyle w:val="ListParagraph"/>
+        <w:numPr>
+          <w:ilvl w:val="0"/>
+          <w:numId w:val="1"/>
+        </w:numPr>
+        <w:spacing w:after="0"/>
+        <w:rPr>
+          <w:lang w:val="en-US"/>
+        </w:rPr>
+      </w:pPr>
+      <w:r>
+        <w:rPr>
+          <w:lang w:val="en-US"/>
+        </w:rPr>
+        <w:t xml:space="preserve">Product 1 sales in Category 1, Category 2, </w:t>
+      </w:r>
+      <w:proofErr w:type="spellStart"/>
+      <w:r>
+        <w:rPr>
+          <w:lang w:val="en-US"/>
+        </w:rPr>
+        <w:t>etc</w:t>
+      </w:r>
+      <w:proofErr w:type="spellEnd"/>
+    </w:p>
+    <w:p>
+      <w:pPr>
+        <w:spacing w:after="0"/>
+        <w:rPr>
+          <w:lang w:val="en-US"/>
+        </w:rPr>
+      </w:pPr>
+    </w:p>
+    <w:p>
+      <w:pPr>
+        <w:pStyle w:val="Heading2"/>
+        <w:rPr>
+          <w:lang w:val="en-US"/>
+        </w:rPr>
+      </w:pPr>
+      <w:r>
+        <w:rPr>
+          <w:lang w:val="en-US"/>
+        </w:rPr>
+        <w:t>Unpivot Results</w:t>
+      </w:r>
+    </w:p>
+    <w:p>
+      <w:pPr>
+        <w:spacing w:after="0"/>
+        <w:rPr>
+          <w:lang w:val="en-US"/>
+        </w:rPr>
+      </w:pPr>
+      <w:r>
+        <w:rPr>
+          <w:lang w:val="en-US"/>
+        </w:rPr>
+        <w:drawing>
+          <wp:inline distT="0" distB="0" distL="0" distR="0" wp14:anchorId="450AA676" wp14:editId="5986E0B8">
+            <wp:extent cx="3907001" cy="1821180"/>
+            <wp:effectExtent l="0" t="0" r="0" b="7620"/>
+            <wp:docPr id="8" name="Picture 8"/>
+            <wp:cNvGraphicFramePr>
+              <a:graphicFrameLocks xmlns:a="http://schemas.openxmlformats.org/drawingml/2006/main" noChangeAspect="1"/>
+            </wp:cNvGraphicFramePr>
+            <a:graphic xmlns:a="http://schemas.openxmlformats.org/drawingml/2006/main">
+              <a:graphicData uri="http://schemas.openxmlformats.org/drawingml/2006/picture">
+                <pic:pic xmlns:pic="http://schemas.openxmlformats.org/drawingml/2006/picture">
+                  <pic:nvPicPr>
+                    <pic:cNvPr id="1" name=""/>
+                    <pic:cNvPicPr/>
+                  </pic:nvPicPr>
+                  <pic:blipFill>
+                    <a:blip r:embed="rId12"/>
+                    <a:stretch>
+                      <a:fillRect/>
+                    </a:stretch>
+                  </pic:blipFill>
+                  <pic:spPr>
+                    <a:xfrm>
+                      <a:off x="0" y="0"/>
+                      <a:ext cx="3941049" cy="1837051"/>
+                    </a:xfrm>
+                    <a:prstGeom prst="rect">
+                      <a:avLst/>
+                    </a:prstGeom>
+                  </pic:spPr>
+                </pic:pic>
+              </a:graphicData>
+            </a:graphic>
+          </wp:inline>
+        </w:drawing>
+      </w:r>
+    </w:p>
+    <w:p>
+      <w:pPr>
+        <w:spacing w:after="0"/>
+        <w:rPr>
+          <w:lang w:val="en-US"/>
+        </w:rPr>
+      </w:pPr>
+    </w:p>
+    <w:p>
+      <w:pPr>
+        <w:spacing w:after="0"/>
+        <w:rPr>
+          <w:lang w:val="en-US"/>
+        </w:rPr>
+      </w:pPr>
+      <w:r>
+        <w:rPr>
+          <w:lang w:val="en-US"/>
+        </w:rPr>
+        <w:t>Unpivot operation creates a separate row for each Product/Category pair.</w:t>
+      </w:r>
+    </w:p>
+    <w:p>
+      <w:pPr>
+        <w:spacing w:after="0"/>
+        <w:rPr>
+          <w:lang w:val="en-US"/>
+        </w:rPr>
+      </w:pPr>
+      <w:r>
+        <w:rPr>
+          <w:lang w:val="en-US"/>
+        </w:rPr>
+        <w:t xml:space="preserve">Each row in this table describes only one fact. </w:t>
+      </w:r>
+    </w:p>
+    <w:p>
+      <w:pPr>
+        <w:spacing w:after="0"/>
+        <w:rPr>
+          <w:lang w:val="en-US"/>
+        </w:rPr>
+      </w:pPr>
+      <w:r>
+        <w:rPr>
+          <w:lang w:val="en-US"/>
+        </w:rPr>
+        <w:t>Data is preserved</w:t>
+      </w:r>
+    </w:p>
+    <w:p>
+      <w:pPr>
+        <w:pStyle w:val="Heading2"/>
+        <w:rPr>
+          <w:lang w:val="en-US"/>
+        </w:rPr>
+      </w:pPr>
+      <w:r>
+        <w:rPr>
+          <w:lang w:val="en-US"/>
+        </w:rPr>
+        <w:t>Unpivot Other vs Unpivot Column</w:t>
+      </w:r>
+    </w:p>
+    <w:p>
+      <w:pPr>
+        <w:pStyle w:val="ListParagraph"/>
+        <w:numPr>
+          <w:ilvl w:val="0"/>
+          <w:numId w:val="1"/>
+        </w:numPr>
+        <w:spacing w:after="0"/>
+        <w:rPr>
+          <w:lang w:val="en-US"/>
+        </w:rPr>
+      </w:pPr>
+      <w:r>
+        <w:rPr>
+          <w:lang w:val="en-US"/>
+        </w:rPr>
+        <w:t>The Categorical data (data that identifies the entity) are the axis you wish to unpivot on, the remaining data are converted to Attribute/Value pairs in the new table</w:t>
+      </w:r>
+    </w:p>
+    <w:p>
+      <w:pPr>
+        <w:pStyle w:val="ListParagraph"/>
+        <w:numPr>
+          <w:ilvl w:val="0"/>
+          <w:numId w:val="1"/>
+        </w:numPr>
+        <w:spacing w:after="0"/>
+        <w:rPr>
+          <w:lang w:val="en-US"/>
+        </w:rPr>
+      </w:pPr>
+      <w:r>
+        <w:rPr>
+          <w:lang w:val="en-US"/>
+        </w:rPr>
+        <w:t xml:space="preserve">If you can readily identify the Categorical variable, you can </w:t>
+      </w:r>
+      <w:r>
+        <w:rPr>
+          <w:b/>
+          <w:bCs/>
+          <w:lang w:val="en-US"/>
+        </w:rPr>
+        <w:t>Unpivot Other Columns</w:t>
+      </w:r>
+      <w:r>
+        <w:rPr>
+          <w:lang w:val="en-US"/>
+        </w:rPr>
+        <w:t>.</w:t>
+      </w:r>
+    </w:p>
+    <w:p>
+      <w:pPr>
+        <w:pStyle w:val="ListParagraph"/>
+        <w:numPr>
+          <w:ilvl w:val="0"/>
+          <w:numId w:val="1"/>
+        </w:numPr>
+        <w:spacing w:after="0"/>
+        <w:rPr>
+          <w:lang w:val="en-US"/>
+        </w:rPr>
+      </w:pPr>
+      <w:r>
+        <w:rPr>
+          <w:lang w:val="en-US"/>
+        </w:rPr>
+        <w:t>If it’s easily to identify the value data, you can Unpivot Column(s)</w:t>
+      </w:r>
+    </w:p>
+    <w:p>
+      <w:pPr>
+        <w:pStyle w:val="ListParagraph"/>
+        <w:numPr>
+          <w:ilvl w:val="0"/>
+          <w:numId w:val="1"/>
+        </w:numPr>
+        <w:spacing w:after="0"/>
+        <w:rPr>
+          <w:lang w:val="en-US"/>
+        </w:rPr>
+      </w:pPr>
+      <w:r>
+        <w:rPr>
+          <w:lang w:val="en-US"/>
+        </w:rPr>
+        <w:t>The result will be the same</w:t>
+      </w:r>
+    </w:p>
+    <w:p>
+      <w:pPr>
+        <w:pStyle w:val="ListParagraph"/>
+        <w:numPr>
+          <w:ilvl w:val="0"/>
+          <w:numId w:val="1"/>
+        </w:numPr>
+        <w:spacing w:after="0"/>
+        <w:rPr>
+          <w:lang w:val="en-US"/>
+        </w:rPr>
+      </w:pPr>
+      <w:r>
+        <w:rPr>
+          <w:lang w:val="en-US"/>
+        </w:rPr>
+        <w:t>The categorical data columns that you “unpivot” on are called Anchor columns</w:t>
+      </w:r>
+    </w:p>
+    <w:p>
+      <w:pPr>
+        <w:pStyle w:val="ListParagraph"/>
+        <w:numPr>
+          <w:ilvl w:val="1"/>
+          <w:numId w:val="1"/>
+        </w:numPr>
+        <w:spacing w:after="0"/>
+        <w:rPr>
+          <w:lang w:val="en-US"/>
+        </w:rPr>
+      </w:pPr>
+      <w:r>
+        <w:rPr>
+          <w:lang w:val="en-US"/>
+        </w:rPr>
+        <w:t>These stay in place (and are repeated) while the rest of the columns (un)pivot to the new positions</w:t>
+      </w:r>
+    </w:p>
+    <w:p>
+      <w:pPr>
+        <w:spacing w:after="0"/>
+        <w:rPr>
+          <w:lang w:val="en-US"/>
+        </w:rPr>
+      </w:pPr>
+    </w:p>
+    <w:p>
+      <w:pPr>
+        <w:pStyle w:val="Heading2"/>
+        <w:rPr>
+          <w:lang w:val="en-US"/>
+        </w:rPr>
+      </w:pPr>
+      <w:r>
+        <w:rPr>
+          <w:lang w:val="en-US"/>
+        </w:rPr>
+        <w:t>Handling Totals</w:t>
+      </w:r>
+    </w:p>
+    <w:p>
+      <w:pPr>
+        <w:pStyle w:val="ListParagraph"/>
+        <w:numPr>
+          <w:ilvl w:val="0"/>
+          <w:numId w:val="1"/>
+        </w:numPr>
+        <w:spacing w:after="0"/>
+        <w:rPr>
+          <w:lang w:val="en-US"/>
+        </w:rPr>
+      </w:pPr>
+      <w:r>
+        <w:rPr>
+          <w:lang w:val="en-US"/>
+        </w:rPr>
+        <w:t>Totals (and subtotals) in the data table are problematic</w:t>
+      </w:r>
+    </w:p>
+    <w:p>
+      <w:pPr>
+        <w:pStyle w:val="ListParagraph"/>
+        <w:numPr>
+          <w:ilvl w:val="0"/>
+          <w:numId w:val="1"/>
+        </w:numPr>
+        <w:spacing w:after="0"/>
+        <w:rPr>
+          <w:lang w:val="en-US"/>
+        </w:rPr>
+      </w:pPr>
+      <w:r>
+        <w:rPr>
+          <w:lang w:val="en-US"/>
+        </w:rPr>
+        <w:t>Unpivoting a table containing total rows unpivots all source rows AND the total row</w:t>
+      </w:r>
+    </w:p>
+    <w:p>
+      <w:pPr>
+        <w:pStyle w:val="ListParagraph"/>
+        <w:numPr>
+          <w:ilvl w:val="1"/>
+          <w:numId w:val="1"/>
+        </w:numPr>
+        <w:spacing w:after="0"/>
+        <w:rPr>
+          <w:lang w:val="en-US"/>
+        </w:rPr>
+      </w:pPr>
+      <w:r>
+        <w:rPr>
+          <w:lang w:val="en-US"/>
+        </w:rPr>
+        <w:t xml:space="preserve">This </w:t>
+      </w:r>
+      <w:r>
+        <w:rPr>
+          <w:b/>
+          <w:bCs/>
+          <w:lang w:val="en-US"/>
+        </w:rPr>
+        <w:t xml:space="preserve">multiplies </w:t>
+      </w:r>
+      <w:r>
+        <w:rPr>
+          <w:lang w:val="en-US"/>
+        </w:rPr>
+        <w:t>the data in the resulting table (one extra attribute/value pair per category)</w:t>
+      </w:r>
+    </w:p>
+    <w:p>
+      <w:pPr>
+        <w:pStyle w:val="ListParagraph"/>
+        <w:numPr>
+          <w:ilvl w:val="0"/>
+          <w:numId w:val="1"/>
+        </w:numPr>
+        <w:spacing w:after="0"/>
+        <w:rPr>
+          <w:lang w:val="en-US"/>
+        </w:rPr>
+      </w:pPr>
+      <w:r>
+        <w:rPr>
+          <w:lang w:val="en-US"/>
+        </w:rPr>
+        <w:t>Unpivoting a table containing totals column unpivots an extra attribute/value row</w:t>
+      </w:r>
+    </w:p>
+    <w:p>
+      <w:pPr>
+        <w:pStyle w:val="ListParagraph"/>
+        <w:numPr>
+          <w:ilvl w:val="1"/>
+          <w:numId w:val="1"/>
+        </w:numPr>
+        <w:spacing w:after="0"/>
+        <w:rPr>
+          <w:lang w:val="en-US"/>
+        </w:rPr>
+      </w:pPr>
+      <w:r>
+        <w:rPr>
+          <w:lang w:val="en-US"/>
+        </w:rPr>
+        <w:t xml:space="preserve">This </w:t>
+      </w:r>
+      <w:r>
+        <w:rPr>
+          <w:b/>
+          <w:bCs/>
+          <w:lang w:val="en-US"/>
+        </w:rPr>
+        <w:t>doubles</w:t>
+      </w:r>
+      <w:r>
+        <w:rPr>
+          <w:lang w:val="en-US"/>
+        </w:rPr>
+        <w:t xml:space="preserve"> the value data in the table (all source fields + total itself)</w:t>
+      </w:r>
+    </w:p>
+    <w:p>
+      <w:pPr>
+        <w:pStyle w:val="ListParagraph"/>
+        <w:numPr>
+          <w:ilvl w:val="0"/>
+          <w:numId w:val="1"/>
+        </w:numPr>
+        <w:spacing w:after="0"/>
+        <w:rPr>
+          <w:lang w:val="en-US"/>
+        </w:rPr>
+      </w:pPr>
+      <w:r>
+        <w:rPr>
+          <w:lang w:val="en-US"/>
+        </w:rPr>
+        <w:t>We don’t want either of these to occur</w:t>
+      </w:r>
+    </w:p>
+    <w:p>
+      <w:pPr>
+        <w:pStyle w:val="ListParagraph"/>
+        <w:numPr>
+          <w:ilvl w:val="0"/>
+          <w:numId w:val="1"/>
+        </w:numPr>
+        <w:spacing w:after="0"/>
+        <w:rPr>
+          <w:lang w:val="en-US"/>
+        </w:rPr>
+      </w:pPr>
+      <w:r>
+        <w:rPr>
+          <w:lang w:val="en-US"/>
+        </w:rPr>
+        <w:t xml:space="preserve">Solution: </w:t>
+      </w:r>
+      <w:r>
+        <w:rPr>
+          <w:b/>
+          <w:bCs/>
+          <w:lang w:val="en-US"/>
+        </w:rPr>
+        <w:t>remove totals prior to unpivoting</w:t>
+      </w:r>
+    </w:p>
+    <w:p>
+      <w:pPr>
+        <w:pStyle w:val="ListParagraph"/>
+        <w:numPr>
+          <w:ilvl w:val="0"/>
+          <w:numId w:val="1"/>
+        </w:numPr>
+        <w:spacing w:after="0"/>
+        <w:rPr>
+          <w:lang w:val="en-US"/>
+        </w:rPr>
+      </w:pPr>
+      <w:r>
+        <w:rPr>
+          <w:lang w:val="en-US"/>
+        </w:rPr>
+        <w:t xml:space="preserve">Totals values can be easily obtained </w:t>
+      </w:r>
+      <w:r>
+        <w:rPr>
+          <w:b/>
+          <w:bCs/>
+          <w:lang w:val="en-US"/>
+        </w:rPr>
+        <w:t>afterwards</w:t>
+      </w:r>
+      <w:r>
+        <w:rPr>
+          <w:lang w:val="en-US"/>
+        </w:rPr>
+        <w:t xml:space="preserve"> in reporting via Pivot Table or Power BI</w:t>
+      </w:r>
+    </w:p>
+    <w:p>
+      <w:pPr>
+        <w:spacing w:after="0"/>
+        <w:rPr>
+          <w:lang w:val="en-US"/>
+        </w:rPr>
+      </w:pPr>
+    </w:p>
+    <w:p>
+      <w:pPr>
+        <w:pStyle w:val="Heading2"/>
+        <w:rPr>
+          <w:lang w:val="en-US"/>
+        </w:rPr>
+      </w:pPr>
+      <w:r>
+        <w:rPr>
+          <w:lang w:val="en-US"/>
+        </w:rPr>
+        <w:t>2X2 Levels of Hierarchy</w:t>
+      </w:r>
+    </w:p>
+    <w:p>
+      <w:pPr>
+        <w:pStyle w:val="ListParagraph"/>
+        <w:numPr>
+          <w:ilvl w:val="0"/>
+          <w:numId w:val="1"/>
+        </w:numPr>
+        <w:spacing w:after="0"/>
+        <w:rPr>
+          <w:lang w:val="en-US"/>
+        </w:rPr>
+      </w:pPr>
+      <w:r>
+        <w:rPr>
+          <w:lang w:val="en-US"/>
+        </w:rPr>
+        <w:t>Excel data (very often) arrives as summary tables, rather than well formatted fact tables</w:t>
+      </w:r>
+    </w:p>
+    <w:p>
+      <w:pPr>
+        <w:pStyle w:val="ListParagraph"/>
+        <w:numPr>
+          <w:ilvl w:val="1"/>
+          <w:numId w:val="1"/>
+        </w:numPr>
+        <w:spacing w:after="0"/>
+        <w:rPr>
+          <w:lang w:val="en-US"/>
+        </w:rPr>
+      </w:pPr>
+      <w:r>
+        <w:rPr>
+          <w:lang w:val="en-US"/>
+        </w:rPr>
+        <w:t xml:space="preserve">Desktop Summary reports, </w:t>
+      </w:r>
+      <w:proofErr w:type="spellStart"/>
+      <w:r>
+        <w:rPr>
+          <w:lang w:val="en-US"/>
+        </w:rPr>
+        <w:t>etc</w:t>
+      </w:r>
+      <w:proofErr w:type="spellEnd"/>
+    </w:p>
+    <w:p>
+      <w:pPr>
+        <w:pStyle w:val="ListParagraph"/>
+        <w:numPr>
+          <w:ilvl w:val="0"/>
+          <w:numId w:val="1"/>
+        </w:numPr>
+        <w:spacing w:after="0"/>
+        <w:rPr>
+          <w:lang w:val="en-US"/>
+        </w:rPr>
+      </w:pPr>
+      <w:r>
+        <w:rPr>
+          <w:lang w:val="en-US"/>
+        </w:rPr>
+        <w:t>Depending on the level of summarization, you may be able to simple unpivot to build your fact table, but often the data is multiple levels deep and obscured by labels (and decoration)</w:t>
+      </w:r>
+    </w:p>
+    <w:p>
+      <w:pPr>
+        <w:pStyle w:val="ListParagraph"/>
+        <w:numPr>
+          <w:ilvl w:val="1"/>
+          <w:numId w:val="1"/>
+        </w:numPr>
+        <w:spacing w:after="0"/>
+        <w:rPr>
+          <w:lang w:val="en-US"/>
+        </w:rPr>
+      </w:pPr>
+      <w:r>
+        <w:rPr>
+          <w:b/>
+          <w:bCs/>
+          <w:lang w:val="en-US"/>
+        </w:rPr>
+        <w:t>Null</w:t>
+      </w:r>
+      <w:r>
+        <w:rPr>
+          <w:lang w:val="en-US"/>
+        </w:rPr>
+        <w:t xml:space="preserve"> values in the Row and Columns cause issues</w:t>
+      </w:r>
+    </w:p>
+    <w:p>
+      <w:pPr>
+        <w:pStyle w:val="ListParagraph"/>
+        <w:numPr>
+          <w:ilvl w:val="1"/>
+          <w:numId w:val="1"/>
+        </w:numPr>
+        <w:spacing w:after="0"/>
+        <w:rPr>
+          <w:lang w:val="en-US"/>
+        </w:rPr>
+      </w:pPr>
+      <w:r>
+        <w:rPr>
+          <w:lang w:val="en-US"/>
+        </w:rPr>
+        <w:t>Overall category names as a column causes issues</w:t>
+      </w:r>
+    </w:p>
+    <w:p>
+      <w:pPr>
+        <w:pStyle w:val="ListParagraph"/>
+        <w:numPr>
+          <w:ilvl w:val="0"/>
+          <w:numId w:val="1"/>
+        </w:numPr>
+        <w:spacing w:after="0"/>
+        <w:rPr>
+          <w:lang w:val="en-US"/>
+        </w:rPr>
+      </w:pPr>
+      <w:r>
+        <w:rPr>
+          <w:lang w:val="en-US"/>
+        </w:rPr>
+        <w:t>This hierarchy requires some extra effort to unpivot</w:t>
+      </w:r>
+    </w:p>
+    <w:p>
+      <w:pPr>
+        <w:spacing w:after="0"/>
+        <w:rPr>
+          <w:lang w:val="en-US"/>
+        </w:rPr>
+      </w:pPr>
+      <w:r>
+        <w:rPr>
+          <w:lang w:val="en-US"/>
+        </w:rPr>
+        <w:drawing>
+          <wp:inline distT="0" distB="0" distL="0" distR="0" wp14:anchorId="453F448E" wp14:editId="2735EE53">
+            <wp:extent cx="5943600" cy="920750"/>
+            <wp:effectExtent l="0" t="0" r="0" b="0"/>
+            <wp:docPr id="9" name="Picture 9"/>
+            <wp:cNvGraphicFramePr>
+              <a:graphicFrameLocks xmlns:a="http://schemas.openxmlformats.org/drawingml/2006/main" noChangeAspect="1"/>
+            </wp:cNvGraphicFramePr>
+            <a:graphic xmlns:a="http://schemas.openxmlformats.org/drawingml/2006/main">
+              <a:graphicData uri="http://schemas.openxmlformats.org/drawingml/2006/picture">
+                <pic:pic xmlns:pic="http://schemas.openxmlformats.org/drawingml/2006/picture">
+                  <pic:nvPicPr>
+                    <pic:cNvPr id="1" name=""/>
+                    <pic:cNvPicPr/>
+                  </pic:nvPicPr>
+                  <pic:blipFill>
+                    <a:blip r:embed="rId13"/>
+                    <a:stretch>
+                      <a:fillRect/>
+                    </a:stretch>
+                  </pic:blipFill>
+                  <pic:spPr>
+                    <a:xfrm>
+                      <a:off x="0" y="0"/>
+                      <a:ext cx="5943600" cy="920750"/>
+                    </a:xfrm>
+                    <a:prstGeom prst="rect">
+                      <a:avLst/>
+                    </a:prstGeom>
+                  </pic:spPr>
+                </pic:pic>
+              </a:graphicData>
+            </a:graphic>
+          </wp:inline>
+        </w:drawing>
+      </w:r>
+    </w:p>
+    <w:p>
+      <w:pPr>
+        <w:spacing w:after="0"/>
+        <w:rPr>
+          <w:lang w:val="en-US"/>
+        </w:rPr>
+      </w:pPr>
+    </w:p>
+    <w:p>
+      <w:pPr>
+        <w:spacing w:after="0"/>
+        <w:rPr>
+          <w:lang w:val="en-US"/>
+        </w:rPr>
+      </w:pPr>
+      <w:r>
+        <w:rPr>
+          <w:lang w:val="en-US"/>
+        </w:rPr>
+        <w:drawing>
+          <wp:inline distT="0" distB="0" distL="0" distR="0" wp14:anchorId="4EB19583" wp14:editId="719E20B2">
+            <wp:extent cx="5943600" cy="2384425"/>
+            <wp:effectExtent l="0" t="0" r="0" b="0"/>
+            <wp:docPr id="10" name="Picture 10"/>
+            <wp:cNvGraphicFramePr>
+              <a:graphicFrameLocks xmlns:a="http://schemas.openxmlformats.org/drawingml/2006/main" noChangeAspect="1"/>
+            </wp:cNvGraphicFramePr>
+            <a:graphic xmlns:a="http://schemas.openxmlformats.org/drawingml/2006/main">
+              <a:graphicData uri="http://schemas.openxmlformats.org/drawingml/2006/picture">
+                <pic:pic xmlns:pic="http://schemas.openxmlformats.org/drawingml/2006/picture">
+                  <pic:nvPicPr>
+                    <pic:cNvPr id="1" name=""/>
+                    <pic:cNvPicPr/>
+                  </pic:nvPicPr>
+                  <pic:blipFill>
+                    <a:blip r:embed="rId14"/>
+                    <a:stretch>
+                      <a:fillRect/>
+                    </a:stretch>
+                  </pic:blipFill>
+                  <pic:spPr>
+                    <a:xfrm>
+                      <a:off x="0" y="0"/>
+                      <a:ext cx="5943600" cy="2384425"/>
+                    </a:xfrm>
+                    <a:prstGeom prst="rect">
+                      <a:avLst/>
+                    </a:prstGeom>
+                  </pic:spPr>
+                </pic:pic>
+              </a:graphicData>
+            </a:graphic>
+          </wp:inline>
+        </w:drawing>
+      </w:r>
+    </w:p>
+    <w:p>
+      <w:pPr>
+        <w:spacing w:after="0"/>
+        <w:rPr>
+          <w:lang w:val="en-US"/>
+        </w:rPr>
+      </w:pPr>
+    </w:p>
+    <w:p>
+      <w:pPr>
+        <w:pStyle w:val="ListParagraph"/>
+        <w:numPr>
+          <w:ilvl w:val="0"/>
+          <w:numId w:val="1"/>
+        </w:numPr>
+        <w:spacing w:after="0"/>
+        <w:rPr>
+          <w:lang w:val="en-US"/>
+        </w:rPr>
+      </w:pPr>
+      <w:r>
+        <w:rPr>
+          <w:b/>
+          <w:bCs/>
+          <w:lang w:val="en-US"/>
+        </w:rPr>
+        <w:t>Fill Down</w:t>
+      </w:r>
+      <w:r>
+        <w:rPr>
+          <w:lang w:val="en-US"/>
+        </w:rPr>
+        <w:t xml:space="preserve"> on the Year column</w:t>
+      </w:r>
+    </w:p>
+    <w:p>
+      <w:pPr>
+        <w:pStyle w:val="ListParagraph"/>
+        <w:numPr>
+          <w:ilvl w:val="0"/>
+          <w:numId w:val="1"/>
+        </w:numPr>
+        <w:spacing w:after="0"/>
+        <w:rPr>
+          <w:lang w:val="en-US"/>
+        </w:rPr>
+      </w:pPr>
+      <w:r>
+        <w:rPr>
+          <w:b/>
+          <w:bCs/>
+          <w:lang w:val="en-US"/>
+        </w:rPr>
+        <w:t>Merge</w:t>
+      </w:r>
+      <w:r>
+        <w:rPr>
+          <w:lang w:val="en-US"/>
+        </w:rPr>
+        <w:t xml:space="preserve"> the Year and Month columns</w:t>
+      </w:r>
+    </w:p>
+    <w:p>
+      <w:pPr>
+        <w:pStyle w:val="ListParagraph"/>
+        <w:numPr>
+          <w:ilvl w:val="0"/>
+          <w:numId w:val="1"/>
+        </w:numPr>
+        <w:spacing w:after="0"/>
+        <w:rPr>
+          <w:lang w:val="en-US"/>
+        </w:rPr>
+      </w:pPr>
+      <w:r>
+        <w:rPr>
+          <w:b/>
+          <w:bCs/>
+          <w:lang w:val="en-US"/>
+        </w:rPr>
+        <w:t xml:space="preserve">Transpose </w:t>
+      </w:r>
+      <w:r>
+        <w:rPr>
+          <w:lang w:val="en-US"/>
+        </w:rPr>
+        <w:t>the table</w:t>
+      </w:r>
+    </w:p>
+    <w:p>
+      <w:pPr>
+        <w:pStyle w:val="ListParagraph"/>
+        <w:numPr>
+          <w:ilvl w:val="0"/>
+          <w:numId w:val="1"/>
+        </w:numPr>
+        <w:spacing w:after="0"/>
+        <w:rPr>
+          <w:lang w:val="en-US"/>
+        </w:rPr>
+      </w:pPr>
+      <w:r>
+        <w:rPr>
+          <w:b/>
+          <w:bCs/>
+          <w:lang w:val="en-US"/>
+        </w:rPr>
+        <w:t>Fill Down</w:t>
+      </w:r>
+      <w:r>
+        <w:rPr>
+          <w:lang w:val="en-US"/>
+        </w:rPr>
+        <w:t xml:space="preserve"> on the Supplier Category</w:t>
+      </w:r>
+    </w:p>
+    <w:p>
+      <w:pPr>
+        <w:pStyle w:val="ListParagraph"/>
+        <w:numPr>
+          <w:ilvl w:val="0"/>
+          <w:numId w:val="1"/>
+        </w:numPr>
+        <w:spacing w:after="0"/>
+        <w:rPr>
+          <w:b/>
+          <w:bCs/>
+          <w:lang w:val="en-US"/>
+        </w:rPr>
+      </w:pPr>
+      <w:r>
+        <w:rPr>
+          <w:b/>
+          <w:bCs/>
+          <w:lang w:val="en-US"/>
+        </w:rPr>
+        <w:t>Apply First Row as Headers</w:t>
+      </w:r>
+    </w:p>
+    <w:p>
+      <w:pPr>
+        <w:pStyle w:val="ListParagraph"/>
+        <w:numPr>
+          <w:ilvl w:val="0"/>
+          <w:numId w:val="1"/>
+        </w:numPr>
+        <w:spacing w:after="0"/>
+        <w:rPr>
+          <w:lang w:val="en-US"/>
+        </w:rPr>
+      </w:pPr>
+      <w:r>
+        <w:rPr>
+          <w:lang w:val="en-US"/>
+        </w:rPr>
+        <w:t xml:space="preserve">Select the anchor columns and </w:t>
+      </w:r>
+      <w:r>
+        <w:rPr>
+          <w:b/>
+          <w:bCs/>
+          <w:lang w:val="en-US"/>
+        </w:rPr>
+        <w:t>Unpivot</w:t>
+      </w:r>
+      <w:r>
+        <w:rPr>
+          <w:lang w:val="en-US"/>
+        </w:rPr>
+        <w:t xml:space="preserve"> the other columns</w:t>
+      </w:r>
+    </w:p>
+    <w:p>
+      <w:pPr>
+        <w:spacing w:after="0"/>
+        <w:rPr>
+          <w:lang w:val="en-US"/>
+        </w:rPr>
+      </w:pPr>
+    </w:p>
+    <w:p>
+      <w:pPr>
+        <w:spacing w:after="0"/>
+        <w:rPr>
+          <w:lang w:val="en-US"/>
+        </w:rPr>
+      </w:pPr>
+      <w:r>
+        <w:rPr>
+          <w:lang w:val="en-US"/>
+        </w:rPr>
+        <w:drawing>
+          <wp:inline distT="0" distB="0" distL="0" distR="0" wp14:anchorId="4E9E88EC" wp14:editId="344C30B8">
+            <wp:extent cx="5943600" cy="2487295"/>
+            <wp:effectExtent l="0" t="0" r="0" b="8255"/>
+            <wp:docPr id="11" name="Picture 11"/>
+            <wp:cNvGraphicFramePr>
+              <a:graphicFrameLocks xmlns:a="http://schemas.openxmlformats.org/drawingml/2006/main" noChangeAspect="1"/>
+            </wp:cNvGraphicFramePr>
+            <a:graphic xmlns:a="http://schemas.openxmlformats.org/drawingml/2006/main">
+              <a:graphicData uri="http://schemas.openxmlformats.org/drawingml/2006/picture">
+                <pic:pic xmlns:pic="http://schemas.openxmlformats.org/drawingml/2006/picture">
+                  <pic:nvPicPr>
+                    <pic:cNvPr id="1" name=""/>
+                    <pic:cNvPicPr/>
+                  </pic:nvPicPr>
+                  <pic:blipFill>
+                    <a:blip r:embed="rId15"/>
+                    <a:stretch>
+                      <a:fillRect/>
+                    </a:stretch>
+                  </pic:blipFill>
+                  <pic:spPr>
+                    <a:xfrm>
+                      <a:off x="0" y="0"/>
+                      <a:ext cx="5943600" cy="2487295"/>
+                    </a:xfrm>
+                    <a:prstGeom prst="rect">
+                      <a:avLst/>
+                    </a:prstGeom>
+                  </pic:spPr>
+                </pic:pic>
+              </a:graphicData>
+            </a:graphic>
+          </wp:inline>
+        </w:drawing>
+      </w:r>
+    </w:p>
+    <w:p>
+      <w:pPr>
+        <w:spacing w:after="0"/>
+        <w:rPr>
+          <w:lang w:val="en-US"/>
+        </w:rPr>
+      </w:pPr>
+    </w:p>
+    <w:p>
+      <w:pPr>
+        <w:spacing w:after="0"/>
+        <w:rPr>
+          <w:lang w:val="en-US"/>
+        </w:rPr>
+      </w:pPr>
+      <w:r>
+        <w:rPr>
+          <w:lang w:val="en-US"/>
+        </w:rPr>
+        <w:t>Handling Subtotals</w:t>
+      </w:r>
+    </w:p>
+    <w:p>
+      <w:pPr>
+        <w:pStyle w:val="ListParagraph"/>
+        <w:numPr>
+          <w:ilvl w:val="0"/>
+          <w:numId w:val="1"/>
+        </w:numPr>
+        <w:spacing w:after="0"/>
+        <w:rPr>
+          <w:lang w:val="en-US"/>
+        </w:rPr>
+      </w:pPr>
+      <w:r>
+        <w:rPr>
+          <w:lang w:val="en-US"/>
+        </w:rPr>
+        <w:t>Subtotals In data tables add a little more complexity to the steps used previously</w:t>
+      </w:r>
+    </w:p>
+    <w:p>
+      <w:pPr>
+        <w:pStyle w:val="ListParagraph"/>
+        <w:numPr>
+          <w:ilvl w:val="0"/>
+          <w:numId w:val="1"/>
+        </w:numPr>
+        <w:spacing w:after="0"/>
+        <w:rPr>
+          <w:lang w:val="en-US"/>
+        </w:rPr>
+      </w:pPr>
+      <w:r>
+        <w:rPr>
+          <w:lang w:val="en-US"/>
+        </w:rPr>
+        <w:t xml:space="preserve">Normally, you can identify these (especially from Excel) by the word </w:t>
+      </w:r>
+      <w:r>
+        <w:rPr>
+          <w:b/>
+          <w:bCs/>
+          <w:lang w:val="en-US"/>
+        </w:rPr>
+        <w:t>Total</w:t>
+      </w:r>
+      <w:r>
+        <w:rPr>
+          <w:lang w:val="en-US"/>
+        </w:rPr>
+        <w:t xml:space="preserve"> in the cells</w:t>
+      </w:r>
+    </w:p>
+    <w:p>
+      <w:pPr>
+        <w:pStyle w:val="ListParagraph"/>
+        <w:numPr>
+          <w:ilvl w:val="0"/>
+          <w:numId w:val="1"/>
+        </w:numPr>
+        <w:spacing w:after="0"/>
+        <w:rPr>
+          <w:lang w:val="en-US"/>
+        </w:rPr>
+      </w:pPr>
+      <w:r>
+        <w:rPr>
+          <w:lang w:val="en-US"/>
+        </w:rPr>
+        <w:t xml:space="preserve">Filters applied </w:t>
+      </w:r>
+      <w:r>
+        <w:rPr>
+          <w:b/>
+          <w:bCs/>
+          <w:lang w:val="en-US"/>
+        </w:rPr>
+        <w:t>at the proper stage</w:t>
+      </w:r>
+      <w:r>
+        <w:rPr>
+          <w:lang w:val="en-US"/>
+        </w:rPr>
+        <w:t xml:space="preserve"> of the Unpivot operation can be used to easily remove these from the reporting data table</w:t>
+      </w:r>
+    </w:p>
+    <w:p>
+      <w:pPr>
+        <w:pStyle w:val="ListParagraph"/>
+        <w:numPr>
+          <w:ilvl w:val="0"/>
+          <w:numId w:val="1"/>
+        </w:numPr>
+        <w:spacing w:after="0"/>
+        <w:rPr>
+          <w:color w:val="FF0000"/>
+          <w:lang w:val="en-US"/>
+        </w:rPr>
+      </w:pPr>
+      <w:r>
+        <w:rPr>
+          <w:color w:val="FF0000"/>
+          <w:lang w:val="en-US"/>
+        </w:rPr>
+        <w:t>Be careful not to filter too early: nulls get dropped by most text filter operations, so will be removed by a filter like “</w:t>
+      </w:r>
+      <w:r>
+        <w:rPr>
+          <w:b/>
+          <w:bCs/>
+          <w:color w:val="FF0000"/>
+          <w:lang w:val="en-US"/>
+        </w:rPr>
+        <w:t xml:space="preserve">does not end </w:t>
+      </w:r>
+      <w:proofErr w:type="gramStart"/>
+      <w:r>
+        <w:rPr>
+          <w:b/>
+          <w:bCs/>
+          <w:color w:val="FF0000"/>
+          <w:lang w:val="en-US"/>
+        </w:rPr>
+        <w:t>with</w:t>
+      </w:r>
+      <w:r>
+        <w:rPr>
+          <w:color w:val="FF0000"/>
+          <w:lang w:val="en-US"/>
+        </w:rPr>
+        <w:t>..</w:t>
+      </w:r>
+      <w:proofErr w:type="gramEnd"/>
+      <w:r>
+        <w:rPr>
+          <w:color w:val="FF0000"/>
+          <w:lang w:val="en-US"/>
+        </w:rPr>
+        <w:t>”</w:t>
+      </w:r>
+    </w:p>
+    <w:p>
+      <w:pPr>
+        <w:spacing w:after="0"/>
+        <w:rPr>
+          <w:lang w:val="en-US"/>
+        </w:rPr>
+      </w:pPr>
+    </w:p>
+    <w:p>
+      <w:pPr>
+        <w:spacing w:after="0"/>
+        <w:rPr>
+          <w:lang w:val="en-US"/>
+        </w:rPr>
+      </w:pPr>
+      <w:r>
+        <w:rPr>
+          <w:lang w:val="en-US"/>
+        </w:rPr>
+        <w:drawing>
+          <wp:inline distT="0" distB="0" distL="0" distR="0" wp14:anchorId="4004D809" wp14:editId="14E09F1F">
+            <wp:extent cx="5401429" cy="4267796"/>
+            <wp:effectExtent l="0" t="0" r="8890" b="0"/>
+            <wp:docPr id="12" name="Picture 12"/>
+            <wp:cNvGraphicFramePr>
+              <a:graphicFrameLocks xmlns:a="http://schemas.openxmlformats.org/drawingml/2006/main" noChangeAspect="1"/>
+            </wp:cNvGraphicFramePr>
+            <a:graphic xmlns:a="http://schemas.openxmlformats.org/drawingml/2006/main">
+              <a:graphicData uri="http://schemas.openxmlformats.org/drawingml/2006/picture">
+                <pic:pic xmlns:pic="http://schemas.openxmlformats.org/drawingml/2006/picture">
+                  <pic:nvPicPr>
+                    <pic:cNvPr id="1" name=""/>
+                    <pic:cNvPicPr/>
+                  </pic:nvPicPr>
+                  <pic:blipFill>
+                    <a:blip r:embed="rId16"/>
+                    <a:stretch>
+                      <a:fillRect/>
+                    </a:stretch>
+                  </pic:blipFill>
+                  <pic:spPr>
+                    <a:xfrm>
+                      <a:off x="0" y="0"/>
+                      <a:ext cx="5401429" cy="4267796"/>
+                    </a:xfrm>
+                    <a:prstGeom prst="rect">
+                      <a:avLst/>
+                    </a:prstGeom>
+                  </pic:spPr>
+                </pic:pic>
+              </a:graphicData>
+            </a:graphic>
+          </wp:inline>
+        </w:drawing>
+      </w:r>
+    </w:p>
+    <w:p>
+      <w:pPr>
+        <w:spacing w:after="0"/>
+        <w:rPr>
+          <w:lang w:val="en-US"/>
+        </w:rPr>
+      </w:pPr>
+    </w:p>
+    <w:p>
+      <w:pPr>
+        <w:pStyle w:val="Heading2"/>
+        <w:rPr>
+          <w:lang w:val="en-US"/>
+        </w:rPr>
+      </w:pPr>
+      <w:r>
+        <w:rPr>
+          <w:lang w:val="en-US"/>
+        </w:rPr>
+        <w:t xml:space="preserve">Summary </w:t>
+      </w:r>
+    </w:p>
+    <w:p>
+      <w:pPr>
+        <w:spacing w:after="0"/>
+        <w:rPr>
+          <w:lang w:val="en-US"/>
+        </w:rPr>
+      </w:pPr>
+    </w:p>
+    <w:p>
+      <w:pPr>
+        <w:pStyle w:val="ListParagraph"/>
+        <w:numPr>
+          <w:ilvl w:val="0"/>
+          <w:numId w:val="1"/>
+        </w:numPr>
+        <w:spacing w:after="0"/>
+        <w:rPr>
+          <w:lang w:val="en-US"/>
+        </w:rPr>
+      </w:pPr>
+      <w:r>
+        <w:rPr>
+          <w:lang w:val="en-US"/>
+        </w:rPr>
+        <w:t>Poorly formatted data tables</w:t>
+      </w:r>
+      <w:r>
+        <w:rPr>
+          <w:lang w:val="en-US"/>
+        </w:rPr>
+        <w:t xml:space="preserve"> cause issues with analysis via PivotTables and </w:t>
+      </w:r>
+      <w:proofErr w:type="spellStart"/>
+      <w:r>
+        <w:rPr>
+          <w:lang w:val="en-US"/>
+        </w:rPr>
+        <w:t>PowerBI</w:t>
+      </w:r>
+      <w:proofErr w:type="spellEnd"/>
+    </w:p>
+    <w:p>
+      <w:pPr>
+        <w:pStyle w:val="ListParagraph"/>
+        <w:numPr>
+          <w:ilvl w:val="0"/>
+          <w:numId w:val="1"/>
+        </w:numPr>
+        <w:spacing w:after="0"/>
+        <w:rPr>
+          <w:lang w:val="en-US"/>
+        </w:rPr>
+      </w:pPr>
+      <w:r>
+        <w:rPr>
+          <w:lang w:val="en-US"/>
+        </w:rPr>
+        <w:t>The Unpivot transformation can be used to translate poorly formatted tables into easy-to-use fact tables</w:t>
+      </w:r>
+    </w:p>
+    <w:p>
+      <w:pPr>
+        <w:pStyle w:val="ListParagraph"/>
+        <w:numPr>
+          <w:ilvl w:val="1"/>
+          <w:numId w:val="1"/>
+        </w:numPr>
+        <w:spacing w:after="0"/>
+        <w:rPr>
+          <w:lang w:val="en-US"/>
+        </w:rPr>
+      </w:pPr>
+      <w:r>
+        <w:rPr>
+          <w:lang w:val="en-US"/>
+        </w:rPr>
+        <w:t>Unpivot Columns</w:t>
+      </w:r>
+    </w:p>
+    <w:p>
+      <w:pPr>
+        <w:pStyle w:val="ListParagraph"/>
+        <w:numPr>
+          <w:ilvl w:val="1"/>
+          <w:numId w:val="1"/>
+        </w:numPr>
+        <w:spacing w:after="0"/>
+        <w:rPr>
+          <w:lang w:val="en-US"/>
+        </w:rPr>
+      </w:pPr>
+      <w:r>
+        <w:rPr>
+          <w:lang w:val="en-US"/>
+        </w:rPr>
+        <w:t>Unpivot Other Columns</w:t>
+      </w:r>
+    </w:p>
+    <w:p>
+      <w:pPr>
+        <w:pStyle w:val="ListParagraph"/>
+        <w:numPr>
+          <w:ilvl w:val="1"/>
+          <w:numId w:val="1"/>
+        </w:numPr>
+        <w:spacing w:after="0"/>
+        <w:rPr>
+          <w:lang w:val="en-US"/>
+        </w:rPr>
+      </w:pPr>
+      <w:r>
+        <w:rPr>
+          <w:lang w:val="en-US"/>
+        </w:rPr>
+        <w:t>Unpivot Selected Columns</w:t>
+      </w:r>
+    </w:p>
+    <w:p>
+      <w:pPr>
+        <w:pStyle w:val="ListParagraph"/>
+        <w:numPr>
+          <w:ilvl w:val="0"/>
+          <w:numId w:val="1"/>
+        </w:numPr>
+        <w:spacing w:after="0"/>
+        <w:rPr>
+          <w:lang w:val="en-US"/>
+        </w:rPr>
+      </w:pPr>
+      <w:r>
+        <w:rPr>
+          <w:lang w:val="en-US"/>
+        </w:rPr>
+        <w:t>Think of unpivoting as de-summarizing data tables</w:t>
+      </w:r>
+    </w:p>
+    <w:p>
+      <w:pPr>
+        <w:pStyle w:val="ListParagraph"/>
+        <w:numPr>
+          <w:ilvl w:val="0"/>
+          <w:numId w:val="1"/>
+        </w:numPr>
+        <w:spacing w:after="0"/>
+        <w:rPr>
+          <w:lang w:val="en-US"/>
+        </w:rPr>
+      </w:pPr>
+      <w:r>
+        <w:rPr>
+          <w:lang w:val="en-US"/>
+        </w:rPr>
+        <w:t>Result is consistent data rows that facilitate analysis</w:t>
+      </w:r>
+    </w:p>
+    <w:p>
+      <w:pPr>
+        <w:spacing w:after="0"/>
+        <w:rPr>
+          <w:lang w:val="en-US"/>
+        </w:rPr>
+      </w:pPr>
+    </w:p>
+    <w:p>
+      <w:pPr>
+        <w:spacing w:after="0"/>
+        <w:rPr>
+          <w:lang w:val="en-US"/>
+        </w:rPr>
+      </w:pPr>
+    </w:p>
+    <w:p>
+      <w:pPr>
+        <w:spacing w:after="0"/>
+        <w:rPr>
+          <w:lang w:val="en-US"/>
+        </w:rPr>
+      </w:pPr>
+    </w:p>
+    <w:p>
+      <w:pPr>
+        <w:spacing w:after="0"/>
+        <w:rPr>
+          <w:lang w:val="en-US"/>
+        </w:rPr>
+      </w:pPr>
+    </w:p>
+    <w:p>
+      <w:pPr>
+        <w:spacing w:after="0"/>
+        <w:rPr>
+          <w:lang w:val="en-US"/>
+        </w:rPr>
+      </w:pPr>
+    </w:p>
+    <w:p>
+      <w:pPr>
+        <w:spacing w:after="0"/>
         <w:rPr>
           <w:lang w:val="en-US"/>
         </w:rPr>
@@ -156,7 +2563,7 @@
         <w:rFonts w:ascii="Calibri" w:eastAsiaTheme="minorHAnsi" w:hAnsi="Calibri" w:cs="Calibri" w:hint="default"/>
       </w:rPr>
     </w:lvl>
-    <w:lvl w:ilvl="1" w:tplc="10090003" w:tentative="1">
+    <w:lvl w:ilvl="1" w:tplc="10090003">
       <w:start w:val="1"/>
       <w:numFmt w:val="bullet"/>
       <w:lvlText w:val="o"/>

</xml_diff>